<commit_message>
Actualización estado de documentación, junto con algunas modificaciones del código, para hacer que leer.h se use en un número reducido de módulos, reduciendo así la dependencia del mismo.
</commit_message>
<xml_diff>
--- a/DOCUMENTACION/DOC_LATEX/FOTOS/caminos_leer_usuario.docx
+++ b/DOCUMENTACION/DOC_LATEX/FOTOS/caminos_leer_usuario.docx
@@ -1,42 +1,371 @@
 
 <file path=word/document.xml><?xml version="1.0" encoding="utf-8"?>
-<w:document xmlns:wpc="http://schemas.microsoft.com/office/word/2010/wordprocessingCanvas" xmlns:cx="http://schemas.microsoft.com/office/drawing/2014/chartex" xmlns:cx1="http://schemas.microsoft.com/office/drawing/2015/9/8/chartex" xmlns:cx2="http://schemas.microsoft.com/office/drawing/2015/10/21/chartex" xmlns:cx3="http://schemas.microsoft.com/office/drawing/2016/5/9/chartex" xmlns:cx4="http://schemas.microsoft.com/office/drawing/2016/5/10/chartex" xmlns:cx5="http://schemas.microsoft.com/office/drawing/2016/5/11/chartex" xmlns:cx6="http://schemas.microsoft.com/office/drawing/2016/5/12/chartex" xmlns:cx7="http://schemas.microsoft.com/office/drawing/2016/5/13/chartex" xmlns:cx8="http://schemas.microsoft.com/office/drawing/2016/5/14/chartex" xmlns:mc="http://schemas.openxmlformats.org/markup-compatibility/2006" xmlns:aink="http://schemas.microsoft.com/office/drawing/2016/ink" xmlns:am3d="http://schemas.microsoft.com/office/drawing/2017/model3d" xmlns:o="urn:schemas-microsoft-com:office:office" xmlns:oel="http://schemas.microsoft.com/office/2019/extlst" xmlns:r="http://schemas.openxmlformats.org/officeDocument/2006/relationships" xmlns:m="http://schemas.openxmlformats.org/officeDocument/2006/math" xmlns:v="urn:schemas-microsoft-com:vml" xmlns:wp14="http://schemas.microsoft.com/office/word/2010/wordprocessingDrawing" xmlns:wp="http://schemas.openxmlformats.org/drawingml/2006/wordprocessingDrawing" xmlns:w10="urn:schemas-microsoft-com:office:word" xmlns:w="http://schemas.openxmlformats.org/wordprocessingml/2006/main" xmlns:w14="http://schemas.microsoft.com/office/word/2010/wordml" xmlns:w15="http://schemas.microsoft.com/office/word/2012/wordml" xmlns:w16cex="http://schemas.microsoft.com/office/word/2018/wordml/cex" xmlns:w16cid="http://schemas.microsoft.com/office/word/2016/wordml/cid" xmlns:w16="http://schemas.microsoft.com/office/word/2018/wordml" xmlns:w16sdtdh="http://schemas.microsoft.com/office/word/2020/wordml/sdtdatahash" xmlns:w16se="http://schemas.microsoft.com/office/word/2015/wordml/symex" xmlns:wpg="http://schemas.microsoft.com/office/word/2010/wordprocessingGroup" xmlns:wpi="http://schemas.microsoft.com/office/word/2010/wordprocessingInk" xmlns:wne="http://schemas.microsoft.com/office/word/2006/wordml" xmlns:wps="http://schemas.microsoft.com/office/word/2010/wordprocessingShape" mc:Ignorable="w14 w15 w16se w16cid w16 w16cex w16sdtdh wp14">
+<w:document xmlns:wpc="http://schemas.microsoft.com/office/word/2010/wordprocessingCanvas" xmlns:cx="http://schemas.microsoft.com/office/drawing/2014/chartex" xmlns:cx1="http://schemas.microsoft.com/office/drawing/2015/9/8/chartex" xmlns:cx2="http://schemas.microsoft.com/office/drawing/2015/10/21/chartex" xmlns:cx3="http://schemas.microsoft.com/office/drawing/2016/5/9/chartex" xmlns:cx4="http://schemas.microsoft.com/office/drawing/2016/5/10/chartex" xmlns:cx5="http://schemas.microsoft.com/office/drawing/2016/5/11/chartex" xmlns:cx6="http://schemas.microsoft.com/office/drawing/2016/5/12/chartex" xmlns:cx7="http://schemas.microsoft.com/office/drawing/2016/5/13/chartex" xmlns:cx8="http://schemas.microsoft.com/office/drawing/2016/5/14/chartex" xmlns:mc="http://schemas.openxmlformats.org/markup-compatibility/2006" xmlns:aink="http://schemas.microsoft.com/office/drawing/2016/ink" xmlns:am3d="http://schemas.microsoft.com/office/drawing/2017/model3d" xmlns:o="urn:schemas-microsoft-com:office:office" xmlns:oel="http://schemas.microsoft.com/office/2019/extlst" xmlns:r="http://schemas.openxmlformats.org/officeDocument/2006/relationships" xmlns:m="http://schemas.openxmlformats.org/officeDocument/2006/math" xmlns:v="urn:schemas-microsoft-com:vml" xmlns:wp14="http://schemas.microsoft.com/office/word/2010/wordprocessingDrawing" xmlns:wp="http://schemas.openxmlformats.org/drawingml/2006/wordprocessingDrawing" xmlns:w10="urn:schemas-microsoft-com:office:word" xmlns:w="http://schemas.openxmlformats.org/wordprocessingml/2006/main" xmlns:w14="http://schemas.microsoft.com/office/word/2010/wordml" xmlns:w15="http://schemas.microsoft.com/office/word/2012/wordml" xmlns:w16cex="http://schemas.microsoft.com/office/word/2018/wordml/cex" xmlns:w16cid="http://schemas.microsoft.com/office/word/2016/wordml/cid" xmlns:w16="http://schemas.microsoft.com/office/word/2018/wordml" xmlns:w16du="http://schemas.microsoft.com/office/word/2023/wordml/word16du" xmlns:w16sdtdh="http://schemas.microsoft.com/office/word/2020/wordml/sdtdatahash" xmlns:w16se="http://schemas.microsoft.com/office/word/2015/wordml/symex" xmlns:wpg="http://schemas.microsoft.com/office/word/2010/wordprocessingGroup" xmlns:wpi="http://schemas.microsoft.com/office/word/2010/wordprocessingInk" xmlns:wne="http://schemas.microsoft.com/office/word/2006/wordml" xmlns:wps="http://schemas.microsoft.com/office/word/2010/wordprocessingShape" mc:Ignorable="w14 w15 w16se w16cid w16 w16cex w16sdtdh wp14">
   <w:body>
-    <w:p/>
-    <w:p/>
-    <w:p>
-      <w:pPr>
-        <w:rPr>
-          <w:b/>
-          <w:bCs/>
-        </w:rPr>
-      </w:pPr>
-      <w:r>
-        <w:rPr>
-          <w:b/>
-          <w:bCs/>
-        </w:rPr>
-        <w:t>Complejidad ciclomática</w:t>
-      </w:r>
-    </w:p>
-    <w:p>
+    <w:p>
+      <w:r>
+        <w:rPr>
+          <w:b/>
+          <w:bCs/>
+          <w:noProof/>
+        </w:rPr>
+        <w:drawing>
+          <wp:anchor distT="0" distB="0" distL="114300" distR="114300" simplePos="0" relativeHeight="251660288" behindDoc="1" locked="0" layoutInCell="1" allowOverlap="1" wp14:anchorId="11C8E90E" wp14:editId="4F4C69BB">
+            <wp:simplePos x="0" y="0"/>
+            <wp:positionH relativeFrom="margin">
+              <wp:align>right</wp:align>
+            </wp:positionH>
+            <wp:positionV relativeFrom="paragraph">
+              <wp:posOffset>211455</wp:posOffset>
+            </wp:positionV>
+            <wp:extent cx="5382449" cy="8439150"/>
+            <wp:effectExtent l="0" t="0" r="8890" b="0"/>
+            <wp:wrapNone/>
+            <wp:docPr id="3" name="Imagen 3"/>
+            <wp:cNvGraphicFramePr>
+              <a:graphicFrameLocks xmlns:a="http://schemas.openxmlformats.org/drawingml/2006/main" noChangeAspect="1"/>
+            </wp:cNvGraphicFramePr>
+            <a:graphic xmlns:a="http://schemas.openxmlformats.org/drawingml/2006/main">
+              <a:graphicData uri="http://schemas.openxmlformats.org/drawingml/2006/picture">
+                <pic:pic xmlns:pic="http://schemas.openxmlformats.org/drawingml/2006/picture">
+                  <pic:nvPicPr>
+                    <pic:cNvPr id="0" name="Picture 1"/>
+                    <pic:cNvPicPr>
+                      <a:picLocks noChangeAspect="1" noChangeArrowheads="1"/>
+                    </pic:cNvPicPr>
+                  </pic:nvPicPr>
+                  <pic:blipFill>
+                    <a:blip r:embed="rId6">
+                      <a:extLst>
+                        <a:ext uri="{28A0092B-C50C-407E-A947-70E740481C1C}">
+                          <a14:useLocalDpi xmlns:a14="http://schemas.microsoft.com/office/drawing/2010/main" val="0"/>
+                        </a:ext>
+                      </a:extLst>
+                    </a:blip>
+                    <a:srcRect/>
+                    <a:stretch>
+                      <a:fillRect/>
+                    </a:stretch>
+                  </pic:blipFill>
+                  <pic:spPr bwMode="auto">
+                    <a:xfrm>
+                      <a:off x="0" y="0"/>
+                      <a:ext cx="5382449" cy="8439150"/>
+                    </a:xfrm>
+                    <a:prstGeom prst="rect">
+                      <a:avLst/>
+                    </a:prstGeom>
+                    <a:noFill/>
+                    <a:ln>
+                      <a:noFill/>
+                    </a:ln>
+                  </pic:spPr>
+                </pic:pic>
+              </a:graphicData>
+            </a:graphic>
+            <wp14:sizeRelH relativeFrom="margin">
+              <wp14:pctWidth>0</wp14:pctWidth>
+            </wp14:sizeRelH>
+            <wp14:sizeRelV relativeFrom="margin">
+              <wp14:pctHeight>0</wp14:pctHeight>
+            </wp14:sizeRelV>
+          </wp:anchor>
+        </w:drawing>
+      </w:r>
+    </w:p>
+    <w:p/>
+    <w:p/>
+    <w:p/>
+    <w:p/>
+    <w:p/>
+    <w:p/>
+    <w:p/>
+    <w:p/>
+    <w:p/>
+    <w:p/>
+    <w:p/>
+    <w:p/>
+    <w:p>
+      <w:pPr>
+        <w:rPr>
+          <w:b/>
+          <w:bCs/>
+        </w:rPr>
+      </w:pPr>
+    </w:p>
+    <w:p>
+      <w:pPr>
+        <w:rPr>
+          <w:b/>
+          <w:bCs/>
+        </w:rPr>
+      </w:pPr>
+    </w:p>
+    <w:p>
+      <w:pPr>
+        <w:rPr>
+          <w:b/>
+          <w:bCs/>
+        </w:rPr>
+      </w:pPr>
+    </w:p>
+    <w:p>
+      <w:pPr>
+        <w:rPr>
+          <w:b/>
+          <w:bCs/>
+        </w:rPr>
+      </w:pPr>
+    </w:p>
+    <w:p>
+      <w:pPr>
+        <w:rPr>
+          <w:b/>
+          <w:bCs/>
+        </w:rPr>
+      </w:pPr>
+    </w:p>
+    <w:p>
+      <w:pPr>
+        <w:rPr>
+          <w:b/>
+          <w:bCs/>
+        </w:rPr>
+      </w:pPr>
+    </w:p>
+    <w:p>
+      <w:pPr>
+        <w:rPr>
+          <w:b/>
+          <w:bCs/>
+        </w:rPr>
+      </w:pPr>
+    </w:p>
+    <w:p>
+      <w:pPr>
+        <w:rPr>
+          <w:b/>
+          <w:bCs/>
+        </w:rPr>
+      </w:pPr>
+    </w:p>
+    <w:p>
+      <w:pPr>
+        <w:rPr>
+          <w:b/>
+          <w:bCs/>
+        </w:rPr>
+      </w:pPr>
+    </w:p>
+    <w:p>
+      <w:pPr>
+        <w:rPr>
+          <w:b/>
+          <w:bCs/>
+        </w:rPr>
+      </w:pPr>
+    </w:p>
+    <w:p>
+      <w:pPr>
+        <w:rPr>
+          <w:b/>
+          <w:bCs/>
+        </w:rPr>
+      </w:pPr>
+    </w:p>
+    <w:p>
+      <w:pPr>
+        <w:rPr>
+          <w:b/>
+          <w:bCs/>
+        </w:rPr>
+      </w:pPr>
+    </w:p>
+    <w:p>
+      <w:pPr>
+        <w:rPr>
+          <w:b/>
+          <w:bCs/>
+        </w:rPr>
+      </w:pPr>
+    </w:p>
+    <w:p>
+      <w:pPr>
+        <w:rPr>
+          <w:b/>
+          <w:bCs/>
+        </w:rPr>
+      </w:pPr>
+    </w:p>
+    <w:p>
+      <w:pPr>
+        <w:rPr>
+          <w:b/>
+          <w:bCs/>
+        </w:rPr>
+      </w:pPr>
+    </w:p>
+    <w:p>
+      <w:pPr>
+        <w:rPr>
+          <w:b/>
+          <w:bCs/>
+        </w:rPr>
+      </w:pPr>
+    </w:p>
+    <w:p>
+      <w:pPr>
+        <w:rPr>
+          <w:b/>
+          <w:bCs/>
+        </w:rPr>
+      </w:pPr>
+    </w:p>
+    <w:p>
+      <w:pPr>
+        <w:rPr>
+          <w:b/>
+          <w:bCs/>
+        </w:rPr>
+      </w:pPr>
+    </w:p>
+    <w:p>
+      <w:pPr>
+        <w:rPr>
+          <w:b/>
+          <w:bCs/>
+        </w:rPr>
+      </w:pPr>
+      <w:r>
+        <w:rPr>
+          <w:b/>
+          <w:bCs/>
+          <w:noProof/>
+        </w:rPr>
+        <w:lastRenderedPageBreak/>
+        <w:drawing>
+          <wp:anchor distT="0" distB="0" distL="114300" distR="114300" simplePos="0" relativeHeight="251659264" behindDoc="1" locked="0" layoutInCell="1" allowOverlap="1" wp14:anchorId="4D640624" wp14:editId="0FA881AC">
+            <wp:simplePos x="0" y="0"/>
+            <wp:positionH relativeFrom="column">
+              <wp:posOffset>-556260</wp:posOffset>
+            </wp:positionH>
+            <wp:positionV relativeFrom="paragraph">
+              <wp:posOffset>30480</wp:posOffset>
+            </wp:positionV>
+            <wp:extent cx="3810000" cy="8886825"/>
+            <wp:effectExtent l="0" t="0" r="0" b="9525"/>
+            <wp:wrapNone/>
+            <wp:docPr id="2" name="Imagen 2"/>
+            <wp:cNvGraphicFramePr>
+              <a:graphicFrameLocks xmlns:a="http://schemas.openxmlformats.org/drawingml/2006/main" noChangeAspect="1"/>
+            </wp:cNvGraphicFramePr>
+            <a:graphic xmlns:a="http://schemas.openxmlformats.org/drawingml/2006/main">
+              <a:graphicData uri="http://schemas.openxmlformats.org/drawingml/2006/picture">
+                <pic:pic xmlns:pic="http://schemas.openxmlformats.org/drawingml/2006/picture">
+                  <pic:nvPicPr>
+                    <pic:cNvPr id="0" name="Picture 2"/>
+                    <pic:cNvPicPr>
+                      <a:picLocks noChangeAspect="1" noChangeArrowheads="1"/>
+                    </pic:cNvPicPr>
+                  </pic:nvPicPr>
+                  <pic:blipFill>
+                    <a:blip r:embed="rId7" cstate="print">
+                      <a:extLst>
+                        <a:ext uri="{28A0092B-C50C-407E-A947-70E740481C1C}">
+                          <a14:useLocalDpi xmlns:a14="http://schemas.microsoft.com/office/drawing/2010/main" val="0"/>
+                        </a:ext>
+                      </a:extLst>
+                    </a:blip>
+                    <a:srcRect/>
+                    <a:stretch>
+                      <a:fillRect/>
+                    </a:stretch>
+                  </pic:blipFill>
+                  <pic:spPr bwMode="auto">
+                    <a:xfrm>
+                      <a:off x="0" y="0"/>
+                      <a:ext cx="3810000" cy="8886825"/>
+                    </a:xfrm>
+                    <a:prstGeom prst="rect">
+                      <a:avLst/>
+                    </a:prstGeom>
+                    <a:noFill/>
+                    <a:ln>
+                      <a:noFill/>
+                    </a:ln>
+                  </pic:spPr>
+                </pic:pic>
+              </a:graphicData>
+            </a:graphic>
+          </wp:anchor>
+        </w:drawing>
+      </w:r>
+    </w:p>
+    <w:p>
+      <w:pPr>
+        <w:rPr>
+          <w:b/>
+          <w:bCs/>
+        </w:rPr>
+      </w:pPr>
+    </w:p>
+    <w:p>
+      <w:pPr>
+        <w:ind w:left="4248"/>
+        <w:rPr>
+          <w:b/>
+          <w:bCs/>
+        </w:rPr>
+      </w:pPr>
+      <w:r>
+        <w:rPr>
+          <w:b/>
+          <w:bCs/>
+        </w:rPr>
+        <w:t xml:space="preserve">Complejidad </w:t>
+      </w:r>
+      <w:proofErr w:type="spellStart"/>
+      <w:r>
+        <w:rPr>
+          <w:b/>
+          <w:bCs/>
+        </w:rPr>
+        <w:t>ciclomática</w:t>
+      </w:r>
+      <w:proofErr w:type="spellEnd"/>
+    </w:p>
+    <w:p>
+      <w:pPr>
+        <w:ind w:left="4248"/>
+      </w:pPr>
       <w:r>
         <w:t>V(G) = NA – NN + 2 = 22 – 18 + 2 = 6</w:t>
       </w:r>
     </w:p>
     <w:p>
+      <w:pPr>
+        <w:ind w:left="4248"/>
+      </w:pPr>
       <w:r>
         <w:t>V(G) = NNP + 1 = 5 + 1 = 6</w:t>
       </w:r>
     </w:p>
     <w:p>
+      <w:pPr>
+        <w:ind w:left="4248"/>
+      </w:pPr>
       <w:r>
         <w:t>V(G) = NR = 6</w:t>
       </w:r>
     </w:p>
-    <w:p/>
-    <w:p>
-      <w:pPr>
+    <w:p>
+      <w:pPr>
+        <w:ind w:left="4248"/>
+      </w:pPr>
+    </w:p>
+    <w:p>
+      <w:pPr>
+        <w:ind w:left="4248"/>
         <w:rPr>
           <w:b/>
           <w:bCs/>
@@ -51,6 +380,9 @@
       </w:r>
     </w:p>
     <w:p>
+      <w:pPr>
+        <w:ind w:left="4248"/>
+      </w:pPr>
       <w:r>
         <w:t>RT</w:t>
       </w:r>
@@ -62,14 +394,26 @@
       </w:r>
     </w:p>
     <w:p>
+      <w:pPr>
+        <w:ind w:left="4248"/>
+      </w:pPr>
       <w:r>
         <w:t>RT</w:t>
       </w:r>
       <w:r>
-        <w:t xml:space="preserve"> 2: 1-2-4-5-6-18</w:t>
-      </w:r>
-    </w:p>
-    <w:p>
+        <w:t xml:space="preserve"> 2: 1-2-4-5-6</w:t>
+      </w:r>
+      <w:r>
+        <w:t>-7-</w:t>
+      </w:r>
+      <w:r>
+        <w:t>18</w:t>
+      </w:r>
+    </w:p>
+    <w:p>
+      <w:pPr>
+        <w:ind w:left="4248"/>
+      </w:pPr>
       <w:r>
         <w:t>RT</w:t>
       </w:r>
@@ -78,14 +422,23 @@
       </w:r>
     </w:p>
     <w:p>
+      <w:pPr>
+        <w:ind w:left="4248"/>
+      </w:pPr>
       <w:r>
         <w:t>RT</w:t>
       </w:r>
       <w:r>
         <w:t xml:space="preserve"> 4: 1-2-4-5-7-8-9-10-11-12</w:t>
       </w:r>
-    </w:p>
-    <w:p>
+      <w:r>
+        <w:t>-13</w:t>
+      </w:r>
+    </w:p>
+    <w:p>
+      <w:pPr>
+        <w:ind w:left="4248"/>
+      </w:pPr>
       <w:r>
         <w:t>RT</w:t>
       </w:r>
@@ -94,6 +447,9 @@
       </w:r>
     </w:p>
     <w:p>
+      <w:pPr>
+        <w:ind w:left="4248"/>
+      </w:pPr>
       <w:r>
         <w:t>RT</w:t>
       </w:r>
@@ -102,9 +458,170 @@
       </w:r>
     </w:p>
     <w:p/>
-    <w:p>
-      <w:r>
+    <w:p/>
+    <w:p/>
+    <w:p/>
+    <w:p/>
+    <w:p/>
+    <w:p/>
+    <w:p/>
+    <w:p/>
+    <w:p/>
+    <w:p/>
+    <w:p/>
+    <w:p/>
+    <w:p/>
+    <w:p/>
+    <w:p/>
+    <w:p/>
+    <w:p/>
+    <w:p/>
+    <w:p>
+      <w:pPr>
+        <w:rPr>
+          <w:b/>
+          <w:bCs/>
+          <w:sz w:val="28"/>
+          <w:szCs w:val="28"/>
+        </w:rPr>
+      </w:pPr>
+      <w:r>
+        <w:rPr>
+          <w:b/>
+          <w:bCs/>
+          <w:sz w:val="28"/>
+          <w:szCs w:val="28"/>
+        </w:rPr>
         <w:t>Pruebas de caja negra</w:t>
+      </w:r>
+    </w:p>
+    <w:p>
+      <w:pPr>
+        <w:rPr>
+          <w:b/>
+          <w:bCs/>
+        </w:rPr>
+      </w:pPr>
+    </w:p>
+    <w:p>
+      <w:pPr>
+        <w:jc w:val="both"/>
+      </w:pPr>
+      <w:r>
+        <w:t xml:space="preserve">//Prototipo: void </w:t>
+      </w:r>
+      <w:proofErr w:type="spellStart"/>
+      <w:r>
+        <w:t>leer_</w:t>
+      </w:r>
+      <w:proofErr w:type="gramStart"/>
+      <w:r>
+        <w:t>usuario</w:t>
+      </w:r>
+      <w:proofErr w:type="spellEnd"/>
+      <w:r>
+        <w:t>(</w:t>
+      </w:r>
+      <w:proofErr w:type="spellStart"/>
+      <w:proofErr w:type="gramEnd"/>
+      <w:r>
+        <w:t>Estr_Usuario</w:t>
+      </w:r>
+      <w:proofErr w:type="spellEnd"/>
+      <w:r>
+        <w:t xml:space="preserve"> **, int *);</w:t>
+      </w:r>
+    </w:p>
+    <w:p>
+      <w:pPr>
+        <w:jc w:val="both"/>
+      </w:pPr>
+      <w:r>
+        <w:t>//</w:t>
+      </w:r>
+      <w:r>
+        <w:t>Precondición</w:t>
+      </w:r>
+      <w:r>
+        <w:t>: Tener la estructura inicializada, con su contador.</w:t>
+      </w:r>
+    </w:p>
+    <w:p>
+      <w:pPr>
+        <w:jc w:val="both"/>
+      </w:pPr>
+      <w:r>
+        <w:t>//</w:t>
+      </w:r>
+      <w:r>
+        <w:t>Postcondición</w:t>
+      </w:r>
+      <w:r>
+        <w:t xml:space="preserve">: Leer el fichero "usuarios.txt" e introducir la </w:t>
+      </w:r>
+      <w:r>
+        <w:t>información</w:t>
+      </w:r>
+      <w:r>
+        <w:t xml:space="preserve"> en su estructura, aumentando el contador cada vez que se encuentra uno.</w:t>
+      </w:r>
+    </w:p>
+    <w:p>
+      <w:pPr>
+        <w:rPr>
+          <w:b/>
+          <w:bCs/>
+        </w:rPr>
+      </w:pPr>
+    </w:p>
+    <w:p>
+      <w:pPr>
+        <w:jc w:val="both"/>
+      </w:pPr>
+      <w:r>
+        <w:t>Fallo de asignación de la memoria dinámica:</w:t>
+      </w:r>
+      <w:r>
+        <w:t xml:space="preserve"> Si la memoria dinámica no se puede asignar correctamente, el programa se cerrará.</w:t>
+      </w:r>
+    </w:p>
+    <w:p>
+      <w:pPr>
+        <w:jc w:val="both"/>
+      </w:pPr>
+      <w:r>
+        <w:t>Fichero no encontrado</w:t>
+      </w:r>
+      <w:r>
+        <w:t>: Si el fichero “usuarios.txt” no está en la carpeta designada, es decir, el programa no lo puede abrir, entonces no se podrá completar el proceso de lectura del fichero, para después introducir los datos en la estructura.</w:t>
+      </w:r>
+    </w:p>
+    <w:p>
+      <w:pPr>
+        <w:jc w:val="both"/>
+      </w:pPr>
+      <w:r>
+        <w:t>Apertura de fichero (sin contenido):</w:t>
+      </w:r>
+      <w:r>
+        <w:t xml:space="preserve"> Si se ha podido abrir correctamente el fichero, pero no hay ningún dato/línea de contenido en el fichero, pues no se escribe nada en la estructura, al no haber nada en su respectivo fichero. Acaba escribiendo que hay 0 usuarios en el sistema.</w:t>
+      </w:r>
+    </w:p>
+    <w:p>
+      <w:pPr>
+        <w:jc w:val="both"/>
+      </w:pPr>
+      <w:r>
+        <w:t>Apertura de fichero (con contenido)</w:t>
+      </w:r>
+      <w:r>
+        <w:t>: Si se abre el fichero y hay contenido en el fichero, la función introducirá en cada variable de la estructura, lo que haya detectado de cada línea de información del fichero</w:t>
+      </w:r>
+      <w:r>
+        <w:t>, acabará cuando no pase la última línea</w:t>
+      </w:r>
+      <w:r>
+        <w:t>. Finalmente, notificará cuántos usuarios ha leído.</w:t>
       </w:r>
     </w:p>
     <w:sectPr>
@@ -115,6 +632,126 @@
     </w:sectPr>
   </w:body>
 </w:document>
+</file>
+
+<file path=word/numbering.xml><?xml version="1.0" encoding="utf-8"?>
+<w:numbering xmlns:wpc="http://schemas.microsoft.com/office/word/2010/wordprocessingCanvas" xmlns:cx="http://schemas.microsoft.com/office/drawing/2014/chartex" xmlns:cx1="http://schemas.microsoft.com/office/drawing/2015/9/8/chartex" xmlns:cx2="http://schemas.microsoft.com/office/drawing/2015/10/21/chartex" xmlns:cx3="http://schemas.microsoft.com/office/drawing/2016/5/9/chartex" xmlns:cx4="http://schemas.microsoft.com/office/drawing/2016/5/10/chartex" xmlns:cx5="http://schemas.microsoft.com/office/drawing/2016/5/11/chartex" xmlns:cx6="http://schemas.microsoft.com/office/drawing/2016/5/12/chartex" xmlns:cx7="http://schemas.microsoft.com/office/drawing/2016/5/13/chartex" xmlns:cx8="http://schemas.microsoft.com/office/drawing/2016/5/14/chartex" xmlns:mc="http://schemas.openxmlformats.org/markup-compatibility/2006" xmlns:aink="http://schemas.microsoft.com/office/drawing/2016/ink" xmlns:am3d="http://schemas.microsoft.com/office/drawing/2017/model3d" xmlns:o="urn:schemas-microsoft-com:office:office" xmlns:oel="http://schemas.microsoft.com/office/2019/extlst" xmlns:r="http://schemas.openxmlformats.org/officeDocument/2006/relationships" xmlns:m="http://schemas.openxmlformats.org/officeDocument/2006/math" xmlns:v="urn:schemas-microsoft-com:vml" xmlns:wp14="http://schemas.microsoft.com/office/word/2010/wordprocessingDrawing" xmlns:wp="http://schemas.openxmlformats.org/drawingml/2006/wordprocessingDrawing" xmlns:w10="urn:schemas-microsoft-com:office:word" xmlns:w="http://schemas.openxmlformats.org/wordprocessingml/2006/main" xmlns:w14="http://schemas.microsoft.com/office/word/2010/wordml" xmlns:w15="http://schemas.microsoft.com/office/word/2012/wordml" xmlns:w16cex="http://schemas.microsoft.com/office/word/2018/wordml/cex" xmlns:w16cid="http://schemas.microsoft.com/office/word/2016/wordml/cid" xmlns:w16="http://schemas.microsoft.com/office/word/2018/wordml" xmlns:w16du="http://schemas.microsoft.com/office/word/2023/wordml/word16du" xmlns:w16sdtdh="http://schemas.microsoft.com/office/word/2020/wordml/sdtdatahash" xmlns:w16se="http://schemas.microsoft.com/office/word/2015/wordml/symex" xmlns:wpg="http://schemas.microsoft.com/office/word/2010/wordprocessingGroup" xmlns:wpi="http://schemas.microsoft.com/office/word/2010/wordprocessingInk" xmlns:wne="http://schemas.microsoft.com/office/word/2006/wordml" xmlns:wps="http://schemas.microsoft.com/office/word/2010/wordprocessingShape" mc:Ignorable="w14 w15 w16se w16cid w16 w16cex w16sdtdh wp14">
+  <w:abstractNum w:abstractNumId="0" w15:restartNumberingAfterBreak="0">
+    <w:nsid w:val="12C24378"/>
+    <w:multiLevelType w:val="hybridMultilevel"/>
+    <w:tmpl w:val="F920CA62"/>
+    <w:lvl w:ilvl="0" w:tplc="626C6556">
+      <w:numFmt w:val="bullet"/>
+      <w:lvlText w:val="-"/>
+      <w:lvlJc w:val="left"/>
+      <w:pPr>
+        <w:ind w:left="720" w:hanging="360"/>
+      </w:pPr>
+      <w:rPr>
+        <w:rFonts w:ascii="Calibri" w:eastAsiaTheme="minorHAnsi" w:hAnsi="Calibri" w:cs="Calibri" w:hint="default"/>
+      </w:rPr>
+    </w:lvl>
+    <w:lvl w:ilvl="1" w:tplc="0C0A0003" w:tentative="1">
+      <w:start w:val="1"/>
+      <w:numFmt w:val="bullet"/>
+      <w:lvlText w:val="o"/>
+      <w:lvlJc w:val="left"/>
+      <w:pPr>
+        <w:ind w:left="1440" w:hanging="360"/>
+      </w:pPr>
+      <w:rPr>
+        <w:rFonts w:ascii="Courier New" w:hAnsi="Courier New" w:cs="Courier New" w:hint="default"/>
+      </w:rPr>
+    </w:lvl>
+    <w:lvl w:ilvl="2" w:tplc="0C0A0005" w:tentative="1">
+      <w:start w:val="1"/>
+      <w:numFmt w:val="bullet"/>
+      <w:lvlText w:val=""/>
+      <w:lvlJc w:val="left"/>
+      <w:pPr>
+        <w:ind w:left="2160" w:hanging="360"/>
+      </w:pPr>
+      <w:rPr>
+        <w:rFonts w:ascii="Wingdings" w:hAnsi="Wingdings" w:hint="default"/>
+      </w:rPr>
+    </w:lvl>
+    <w:lvl w:ilvl="3" w:tplc="0C0A0001" w:tentative="1">
+      <w:start w:val="1"/>
+      <w:numFmt w:val="bullet"/>
+      <w:lvlText w:val=""/>
+      <w:lvlJc w:val="left"/>
+      <w:pPr>
+        <w:ind w:left="2880" w:hanging="360"/>
+      </w:pPr>
+      <w:rPr>
+        <w:rFonts w:ascii="Symbol" w:hAnsi="Symbol" w:hint="default"/>
+      </w:rPr>
+    </w:lvl>
+    <w:lvl w:ilvl="4" w:tplc="0C0A0003" w:tentative="1">
+      <w:start w:val="1"/>
+      <w:numFmt w:val="bullet"/>
+      <w:lvlText w:val="o"/>
+      <w:lvlJc w:val="left"/>
+      <w:pPr>
+        <w:ind w:left="3600" w:hanging="360"/>
+      </w:pPr>
+      <w:rPr>
+        <w:rFonts w:ascii="Courier New" w:hAnsi="Courier New" w:cs="Courier New" w:hint="default"/>
+      </w:rPr>
+    </w:lvl>
+    <w:lvl w:ilvl="5" w:tplc="0C0A0005" w:tentative="1">
+      <w:start w:val="1"/>
+      <w:numFmt w:val="bullet"/>
+      <w:lvlText w:val=""/>
+      <w:lvlJc w:val="left"/>
+      <w:pPr>
+        <w:ind w:left="4320" w:hanging="360"/>
+      </w:pPr>
+      <w:rPr>
+        <w:rFonts w:ascii="Wingdings" w:hAnsi="Wingdings" w:hint="default"/>
+      </w:rPr>
+    </w:lvl>
+    <w:lvl w:ilvl="6" w:tplc="0C0A0001" w:tentative="1">
+      <w:start w:val="1"/>
+      <w:numFmt w:val="bullet"/>
+      <w:lvlText w:val=""/>
+      <w:lvlJc w:val="left"/>
+      <w:pPr>
+        <w:ind w:left="5040" w:hanging="360"/>
+      </w:pPr>
+      <w:rPr>
+        <w:rFonts w:ascii="Symbol" w:hAnsi="Symbol" w:hint="default"/>
+      </w:rPr>
+    </w:lvl>
+    <w:lvl w:ilvl="7" w:tplc="0C0A0003" w:tentative="1">
+      <w:start w:val="1"/>
+      <w:numFmt w:val="bullet"/>
+      <w:lvlText w:val="o"/>
+      <w:lvlJc w:val="left"/>
+      <w:pPr>
+        <w:ind w:left="5760" w:hanging="360"/>
+      </w:pPr>
+      <w:rPr>
+        <w:rFonts w:ascii="Courier New" w:hAnsi="Courier New" w:cs="Courier New" w:hint="default"/>
+      </w:rPr>
+    </w:lvl>
+    <w:lvl w:ilvl="8" w:tplc="0C0A0005" w:tentative="1">
+      <w:start w:val="1"/>
+      <w:numFmt w:val="bullet"/>
+      <w:lvlText w:val=""/>
+      <w:lvlJc w:val="left"/>
+      <w:pPr>
+        <w:ind w:left="6480" w:hanging="360"/>
+      </w:pPr>
+      <w:rPr>
+        <w:rFonts w:ascii="Wingdings" w:hAnsi="Wingdings" w:hint="default"/>
+      </w:rPr>
+    </w:lvl>
+  </w:abstractNum>
+  <w:num w:numId="1" w16cid:durableId="1112479215">
+    <w:abstractNumId w:val="0"/>
+  </w:num>
+</w:numbering>
 </file>
 
 <file path=word/styles.xml><?xml version="1.0" encoding="utf-8"?>
@@ -545,6 +1182,17 @@
     <w:semiHidden/>
     <w:unhideWhenUsed/>
   </w:style>
+  <w:style w:type="paragraph" w:styleId="Prrafodelista">
+    <w:name w:val="List Paragraph"/>
+    <w:basedOn w:val="Normal"/>
+    <w:uiPriority w:val="34"/>
+    <w:qFormat/>
+    <w:rsid w:val="0037011E"/>
+    <w:pPr>
+      <w:ind w:left="720"/>
+      <w:contextualSpacing/>
+    </w:pPr>
+  </w:style>
 </w:styles>
 </file>
 

</xml_diff>